<commit_message>
Orçamento de materiais mecânicos
</commit_message>
<xml_diff>
--- a/Orcamento_Projeto_Pinball.docx
+++ b/Orcamento_Projeto_Pinball.docx
@@ -131,7 +131,7 @@
         <w:pStyle w:val="Date"/>
       </w:pPr>
       <w:r>
-        <w:t xml:space="preserve">16</w:t>
+        <w:t xml:space="preserve">17</w:t>
       </w:r>
       <w:r>
         <w:t xml:space="preserve"> </w:t>
@@ -354,16 +354,16 @@
     <w:tbl>
       <w:tblPr>
         <w:tblStyle w:val="Table"/>
-        <w:tblW w:type="auto" w:w="0"/>
+        <w:tblW w:type="pct" w:w="5000"/>
         <w:tblLook w:firstRow="1" w:lastRow="0" w:firstColumn="0" w:lastColumn="0" w:noHBand="0" w:noVBand="0" w:val="0020"/>
         <w:jc w:val="start"/>
         <w:tblCaption w:val="Orçamento dos peças mecânicas"/>
       </w:tblPr>
       <w:tblGrid>
-        <w:gridCol w:w="1980"/>
-        <w:gridCol w:w="1980"/>
-        <w:gridCol w:w="1980"/>
-        <w:gridCol w:w="1980"/>
+        <w:gridCol w:w="3852"/>
+        <w:gridCol w:w="1284"/>
+        <w:gridCol w:w="1391"/>
+        <w:gridCol w:w="1391"/>
       </w:tblGrid>
       <w:tr>
         <w:trPr>
@@ -424,31 +424,47 @@
           <w:p>
             <w:pPr>
               <w:pStyle w:val="Compact"/>
-            </w:pPr>
-          </w:p>
-        </w:tc>
-        <w:tc>
-          <w:tcPr/>
-          <w:p>
-            <w:pPr>
-              <w:pStyle w:val="Compact"/>
-            </w:pPr>
-          </w:p>
-        </w:tc>
-        <w:tc>
-          <w:tcPr/>
-          <w:p>
-            <w:pPr>
-              <w:pStyle w:val="Compact"/>
-            </w:pPr>
-          </w:p>
-        </w:tc>
-        <w:tc>
-          <w:tcPr/>
-          <w:p>
-            <w:pPr>
-              <w:pStyle w:val="Compact"/>
-            </w:pPr>
+              <w:jc w:val="left"/>
+            </w:pPr>
+            <w:r>
+              <w:t xml:space="preserve">Esfera De Aço Cromo 15mm - 10 Unit.</w:t>
+            </w:r>
+          </w:p>
+        </w:tc>
+        <w:tc>
+          <w:tcPr/>
+          <w:p>
+            <w:pPr>
+              <w:pStyle w:val="Compact"/>
+              <w:jc w:val="center"/>
+            </w:pPr>
+            <w:r>
+              <w:t xml:space="preserve">1</w:t>
+            </w:r>
+          </w:p>
+        </w:tc>
+        <w:tc>
+          <w:tcPr/>
+          <w:p>
+            <w:pPr>
+              <w:pStyle w:val="Compact"/>
+              <w:jc w:val="center"/>
+            </w:pPr>
+            <w:r>
+              <w:t xml:space="preserve">25.81</w:t>
+            </w:r>
+          </w:p>
+        </w:tc>
+        <w:tc>
+          <w:tcPr/>
+          <w:p>
+            <w:pPr>
+              <w:pStyle w:val="Compact"/>
+              <w:jc w:val="center"/>
+            </w:pPr>
+            <w:r>
+              <w:t xml:space="preserve">25.81</w:t>
+            </w:r>
           </w:p>
         </w:tc>
       </w:tr>

</xml_diff>

<commit_message>
Lista de materiais mecânicos
</commit_message>
<xml_diff>
--- a/Orcamento_Projeto_Pinball.docx
+++ b/Orcamento_Projeto_Pinball.docx
@@ -131,13 +131,13 @@
         <w:pStyle w:val="Date"/>
       </w:pPr>
       <w:r>
-        <w:t xml:space="preserve">23</w:t>
+        <w:t xml:space="preserve">25</w:t>
       </w:r>
       <w:r>
         <w:t xml:space="preserve"> </w:t>
       </w:r>
       <w:r>
-        <w:t xml:space="preserve">junho</w:t>
+        <w:t xml:space="preserve">outubro</w:t>
       </w:r>
       <w:r>
         <w:t xml:space="preserve"> </w:t>
@@ -568,6 +568,306 @@
           </w:p>
         </w:tc>
       </w:tr>
+      <w:tr>
+        <w:tc>
+          <w:tcPr/>
+          <w:p>
+            <w:pPr>
+              <w:pStyle w:val="Compact"/>
+              <w:jc w:val="left"/>
+            </w:pPr>
+            <w:r>
+              <w:t xml:space="preserve">Parafuso francês 6mm.</w:t>
+            </w:r>
+          </w:p>
+        </w:tc>
+        <w:tc>
+          <w:tcPr/>
+          <w:p>
+            <w:pPr>
+              <w:pStyle w:val="Compact"/>
+              <w:jc w:val="center"/>
+            </w:pPr>
+            <w:r>
+              <w:t xml:space="preserve">1</w:t>
+            </w:r>
+          </w:p>
+        </w:tc>
+        <w:tc>
+          <w:tcPr/>
+          <w:p>
+            <w:pPr>
+              <w:pStyle w:val="Compact"/>
+              <w:jc w:val="center"/>
+            </w:pPr>
+            <w:r>
+              <w:t xml:space="preserve">3.00</w:t>
+            </w:r>
+          </w:p>
+        </w:tc>
+        <w:tc>
+          <w:tcPr/>
+          <w:p>
+            <w:pPr>
+              <w:pStyle w:val="Compact"/>
+              <w:jc w:val="center"/>
+            </w:pPr>
+            <w:r>
+              <w:t xml:space="preserve">3.00</w:t>
+            </w:r>
+          </w:p>
+        </w:tc>
+      </w:tr>
+      <w:tr>
+        <w:tc>
+          <w:tcPr/>
+          <w:p>
+            <w:pPr>
+              <w:pStyle w:val="Compact"/>
+              <w:jc w:val="left"/>
+            </w:pPr>
+            <w:r>
+              <w:t xml:space="preserve">Parafuso francês 10mm.</w:t>
+            </w:r>
+          </w:p>
+        </w:tc>
+        <w:tc>
+          <w:tcPr/>
+          <w:p>
+            <w:pPr>
+              <w:pStyle w:val="Compact"/>
+              <w:jc w:val="center"/>
+            </w:pPr>
+            <w:r>
+              <w:t xml:space="preserve">2</w:t>
+            </w:r>
+          </w:p>
+        </w:tc>
+        <w:tc>
+          <w:tcPr/>
+          <w:p>
+            <w:pPr>
+              <w:pStyle w:val="Compact"/>
+              <w:jc w:val="center"/>
+            </w:pPr>
+            <w:r>
+              <w:t xml:space="preserve">3.00</w:t>
+            </w:r>
+          </w:p>
+        </w:tc>
+        <w:tc>
+          <w:tcPr/>
+          <w:p>
+            <w:pPr>
+              <w:pStyle w:val="Compact"/>
+              <w:jc w:val="center"/>
+            </w:pPr>
+            <w:r>
+              <w:t xml:space="preserve">6.00</w:t>
+            </w:r>
+          </w:p>
+        </w:tc>
+      </w:tr>
+      <w:tr>
+        <w:tc>
+          <w:tcPr/>
+          <w:p>
+            <w:pPr>
+              <w:pStyle w:val="Compact"/>
+              <w:jc w:val="left"/>
+            </w:pPr>
+            <w:r>
+              <w:t xml:space="preserve">Porcas</w:t>
+            </w:r>
+          </w:p>
+        </w:tc>
+        <w:tc>
+          <w:tcPr/>
+          <w:p>
+            <w:pPr>
+              <w:pStyle w:val="Compact"/>
+              <w:jc w:val="center"/>
+            </w:pPr>
+            <w:r>
+              <w:t xml:space="preserve">7</w:t>
+            </w:r>
+          </w:p>
+        </w:tc>
+        <w:tc>
+          <w:tcPr/>
+          <w:p>
+            <w:pPr>
+              <w:pStyle w:val="Compact"/>
+              <w:jc w:val="center"/>
+            </w:pPr>
+            <w:r>
+              <w:t xml:space="preserve">1.00</w:t>
+            </w:r>
+          </w:p>
+        </w:tc>
+        <w:tc>
+          <w:tcPr/>
+          <w:p>
+            <w:pPr>
+              <w:pStyle w:val="Compact"/>
+              <w:jc w:val="center"/>
+            </w:pPr>
+            <w:r>
+              <w:t xml:space="preserve">7.00</w:t>
+            </w:r>
+          </w:p>
+        </w:tc>
+      </w:tr>
+      <w:tr>
+        <w:tc>
+          <w:tcPr/>
+          <w:p>
+            <w:pPr>
+              <w:pStyle w:val="Compact"/>
+              <w:jc w:val="left"/>
+            </w:pPr>
+            <w:r>
+              <w:t xml:space="preserve">Molas</w:t>
+            </w:r>
+          </w:p>
+        </w:tc>
+        <w:tc>
+          <w:tcPr/>
+          <w:p>
+            <w:pPr>
+              <w:pStyle w:val="Compact"/>
+              <w:jc w:val="center"/>
+            </w:pPr>
+            <w:r>
+              <w:t xml:space="preserve">4</w:t>
+            </w:r>
+          </w:p>
+        </w:tc>
+        <w:tc>
+          <w:tcPr/>
+          <w:p>
+            <w:pPr>
+              <w:pStyle w:val="Compact"/>
+              <w:jc w:val="center"/>
+            </w:pPr>
+            <w:r>
+              <w:t xml:space="preserve">3.00</w:t>
+            </w:r>
+          </w:p>
+        </w:tc>
+        <w:tc>
+          <w:tcPr/>
+          <w:p>
+            <w:pPr>
+              <w:pStyle w:val="Compact"/>
+              <w:jc w:val="center"/>
+            </w:pPr>
+            <w:r>
+              <w:t xml:space="preserve">12.00</w:t>
+            </w:r>
+          </w:p>
+        </w:tc>
+      </w:tr>
+      <w:tr>
+        <w:tc>
+          <w:tcPr/>
+          <w:p>
+            <w:pPr>
+              <w:pStyle w:val="Compact"/>
+              <w:jc w:val="left"/>
+            </w:pPr>
+            <w:r>
+              <w:t xml:space="preserve">Pistola de cola quente</w:t>
+            </w:r>
+          </w:p>
+        </w:tc>
+        <w:tc>
+          <w:tcPr/>
+          <w:p>
+            <w:pPr>
+              <w:pStyle w:val="Compact"/>
+              <w:jc w:val="center"/>
+            </w:pPr>
+            <w:r>
+              <w:t xml:space="preserve">1</w:t>
+            </w:r>
+          </w:p>
+        </w:tc>
+        <w:tc>
+          <w:tcPr/>
+          <w:p>
+            <w:pPr>
+              <w:pStyle w:val="Compact"/>
+              <w:jc w:val="center"/>
+            </w:pPr>
+            <w:r>
+              <w:t xml:space="preserve">38.00</w:t>
+            </w:r>
+          </w:p>
+        </w:tc>
+        <w:tc>
+          <w:tcPr/>
+          <w:p>
+            <w:pPr>
+              <w:pStyle w:val="Compact"/>
+              <w:jc w:val="center"/>
+            </w:pPr>
+            <w:r>
+              <w:t xml:space="preserve">38.00</w:t>
+            </w:r>
+          </w:p>
+        </w:tc>
+      </w:tr>
+      <w:tr>
+        <w:tc>
+          <w:tcPr/>
+          <w:p>
+            <w:pPr>
+              <w:pStyle w:val="Compact"/>
+              <w:jc w:val="left"/>
+            </w:pPr>
+            <w:r>
+              <w:t xml:space="preserve">Tubo de cola quente fino</w:t>
+            </w:r>
+          </w:p>
+        </w:tc>
+        <w:tc>
+          <w:tcPr/>
+          <w:p>
+            <w:pPr>
+              <w:pStyle w:val="Compact"/>
+              <w:jc w:val="center"/>
+            </w:pPr>
+            <w:r>
+              <w:t xml:space="preserve">2</w:t>
+            </w:r>
+          </w:p>
+        </w:tc>
+        <w:tc>
+          <w:tcPr/>
+          <w:p>
+            <w:pPr>
+              <w:pStyle w:val="Compact"/>
+              <w:jc w:val="center"/>
+            </w:pPr>
+            <w:r>
+              <w:t xml:space="preserve">4.00</w:t>
+            </w:r>
+          </w:p>
+        </w:tc>
+        <w:tc>
+          <w:tcPr/>
+          <w:p>
+            <w:pPr>
+              <w:pStyle w:val="Compact"/>
+              <w:jc w:val="center"/>
+            </w:pPr>
+            <w:r>
+              <w:t xml:space="preserve">8.00</w:t>
+            </w:r>
+          </w:p>
+        </w:tc>
+      </w:tr>
     </w:tbl>
     <w:p>
       <w:r>
@@ -1658,7 +1958,7 @@
         <w:pStyle w:val="Compact"/>
       </w:pPr>
       <w:r>
-        <w:t xml:space="preserve">O preço orçado total dos materiais da parte mecânica (estrutura e mecanismos) dá em torno de R$ 128.26.</w:t>
+        <w:t xml:space="preserve">O preço orçado total dos materiais da parte mecânica (estrutura e mecanismos) dá em torno de R$ 202.26.</w:t>
       </w:r>
       <w:r>
         <w:br/>
@@ -1688,7 +1988,7 @@
         <w:pStyle w:val="Compact"/>
       </w:pPr>
       <w:r>
-        <w:t xml:space="preserve">Valor total do projeto R$ 383.75.</w:t>
+        <w:t xml:space="preserve">Valor total do projeto R$ 457.75.</w:t>
       </w:r>
       <w:r>
         <w:br/>
@@ -1723,7 +2023,7 @@
         <w:pStyle w:val="FirstParagraph"/>
       </w:pPr>
       <w:r>
-        <w:t xml:space="preserve">Apesar do preço orçado para o projeto (R$ 383.75), muito dos materiais eram de posse dos alunos. Sendo assim, já estavam disponíveis para o desenvolvimento do projeto sem a necessidade de compra, em sua maioria a parte dos dispositivos eletrônicos. O que barateou bastante o desenvolvimento.</w:t>
+        <w:t xml:space="preserve">Apesar do preço orçado para o projeto (R$ 457.75), muito dos materiais eram de posse dos alunos. Sendo assim, já estavam disponíveis para o desenvolvimento do projeto sem a necessidade de compra, em sua maioria a parte dos dispositivos eletrônicos. O que barateou bastante o desenvolvimento.</w:t>
       </w:r>
       <w:r>
         <w:br/>

</xml_diff>